<commit_message>
#58: Code cleanup and refactoring closing a few issues
Closes #64, #44, #29, #30, and #58
Related to #56
</commit_message>
<xml_diff>
--- a/tests/build_tests/disk/expected/build_tests-disk-Report-Word.docx
+++ b/tests/build_tests/disk/expected/build_tests-disk-Report-Word.docx
@@ -9,9 +9,9 @@
       <w:r>
         <w:t>Disk Test Report</w:t>
         <w:br/>
-        <w:t>pppebay</w:t>
+        <w:t>root</w:t>
         <w:br/>
-        <w:t>2020-05-12</w:t>
+        <w:t>2020-08-07</w:t>
       </w:r>
     </w:p>
     <w:p>
@@ -43,7 +43,7 @@
     </w:p>
     <w:p>
       <w:r>
-        <w:t>This document was generated on 2020-05-12, 11:21:13 with the Automatic Report Generator (ARG) version "develop" on the Darwin system loft-macbook.home.</w:t>
+        <w:t>This document was generated on 2020-08-07, 15:05:58 with the Automatic Report Generator (ARG) version "develop" on the Linux system runner-0277ea0f-project-18732201-concurrent-0.</w:t>
       </w:r>
     </w:p>
     <w:p>
@@ -206,6 +206,9 @@
             <w:tcW w:type="dxa" w:w="4320"/>
           </w:tcPr>
           <w:p>
+            <w:pPr>
+              <w:pStyle w:val="MacroText"/>
+            </w:pPr>
             <w:r>
               <w:t>Exodus II files</w:t>
             </w:r>
@@ -216,6 +219,9 @@
             <w:tcW w:type="dxa" w:w="4320"/>
           </w:tcPr>
           <w:p>
+            <w:pPr>
+              <w:pStyle w:val="MacroText"/>
+            </w:pPr>
             <w:r>
               <w:t>1</w:t>
             </w:r>
@@ -228,6 +234,9 @@
             <w:tcW w:type="dxa" w:w="4320"/>
           </w:tcPr>
           <w:p>
+            <w:pPr>
+              <w:pStyle w:val="MacroText"/>
+            </w:pPr>
             <w:r>
               <w:t>element blocks</w:t>
             </w:r>
@@ -238,6 +247,9 @@
             <w:tcW w:type="dxa" w:w="4320"/>
           </w:tcPr>
           <w:p>
+            <w:pPr>
+              <w:pStyle w:val="MacroText"/>
+            </w:pPr>
             <w:r>
               <w:t>1</w:t>
             </w:r>
@@ -250,6 +262,9 @@
             <w:tcW w:type="dxa" w:w="4320"/>
           </w:tcPr>
           <w:p>
+            <w:pPr>
+              <w:pStyle w:val="MacroText"/>
+            </w:pPr>
             <w:r>
               <w:t>elements</w:t>
             </w:r>
@@ -260,6 +275,9 @@
             <w:tcW w:type="dxa" w:w="4320"/>
           </w:tcPr>
           <w:p>
+            <w:pPr>
+              <w:pStyle w:val="MacroText"/>
+            </w:pPr>
             <w:r>
               <w:t>7472</w:t>
             </w:r>
@@ -272,6 +290,9 @@
             <w:tcW w:type="dxa" w:w="4320"/>
           </w:tcPr>
           <w:p>
+            <w:pPr>
+              <w:pStyle w:val="MacroText"/>
+            </w:pPr>
             <w:r>
               <w:t>node fields</w:t>
             </w:r>
@@ -282,6 +303,9 @@
             <w:tcW w:type="dxa" w:w="4320"/>
           </w:tcPr>
           <w:p>
+            <w:pPr>
+              <w:pStyle w:val="MacroText"/>
+            </w:pPr>
             <w:r>
               <w:t>7</w:t>
             </w:r>
@@ -294,6 +318,9 @@
             <w:tcW w:type="dxa" w:w="4320"/>
           </w:tcPr>
           <w:p>
+            <w:pPr>
+              <w:pStyle w:val="MacroText"/>
+            </w:pPr>
             <w:r>
               <w:t>node sets</w:t>
             </w:r>
@@ -304,6 +331,9 @@
             <w:tcW w:type="dxa" w:w="4320"/>
           </w:tcPr>
           <w:p>
+            <w:pPr>
+              <w:pStyle w:val="MacroText"/>
+            </w:pPr>
             <w:r>
               <w:t>3</w:t>
             </w:r>
@@ -316,6 +346,9 @@
             <w:tcW w:type="dxa" w:w="4320"/>
           </w:tcPr>
           <w:p>
+            <w:pPr>
+              <w:pStyle w:val="MacroText"/>
+            </w:pPr>
             <w:r>
               <w:t>nodes</w:t>
             </w:r>
@@ -326,6 +359,9 @@
             <w:tcW w:type="dxa" w:w="4320"/>
           </w:tcPr>
           <w:p>
+            <w:pPr>
+              <w:pStyle w:val="MacroText"/>
+            </w:pPr>
             <w:r>
               <w:t>8499</w:t>
             </w:r>
@@ -338,6 +374,9 @@
             <w:tcW w:type="dxa" w:w="4320"/>
           </w:tcPr>
           <w:p>
+            <w:pPr>
+              <w:pStyle w:val="MacroText"/>
+            </w:pPr>
             <w:r>
               <w:t>side sets</w:t>
             </w:r>
@@ -348,6 +387,9 @@
             <w:tcW w:type="dxa" w:w="4320"/>
           </w:tcPr>
           <w:p>
+            <w:pPr>
+              <w:pStyle w:val="MacroText"/>
+            </w:pPr>
             <w:r>
               <w:t>7</w:t>
             </w:r>
@@ -443,7 +485,7 @@
               <w:pStyle w:val="MacroText"/>
             </w:pPr>
             <w:r>
-              <w:t>Unnamed block ID: 1 Type: HEX8</w:t>
+              <w:t>Unnamed block ID: 1</w:t>
             </w:r>
           </w:p>
         </w:tc>

</xml_diff>